<commit_message>
purchased the picture of the rope pulling for the kanban game front page
</commit_message>
<xml_diff>
--- a/The Kanban Game/The Kanban Game.docx
+++ b/The Kanban Game/The Kanban Game.docx
@@ -40,9 +40,9 @@
         </w:rPr>
         <w:drawing>
           <wp:inline distT="0" distB="0" distL="0" distR="0">
-            <wp:extent cx="2543175" cy="1777815"/>
+            <wp:extent cx="2266950" cy="1587960"/>
             <wp:effectExtent l="19050" t="0" r="0" b="0"/>
-            <wp:docPr id="5" name="Picture 1"/>
+            <wp:docPr id="1" name="Picture 0" descr="iStock_000007429272Small.jpg"/>
             <wp:cNvGraphicFramePr>
               <a:graphicFrameLocks xmlns:a="http://schemas.openxmlformats.org/drawingml/2006/main" noChangeAspect="1"/>
             </wp:cNvGraphicFramePr>
@@ -50,33 +50,23 @@
               <a:graphicData uri="http://schemas.openxmlformats.org/drawingml/2006/picture">
                 <pic:pic xmlns:pic="http://schemas.openxmlformats.org/drawingml/2006/picture">
                   <pic:nvPicPr>
-                    <pic:cNvPr id="0" name="Picture 1"/>
-                    <pic:cNvPicPr>
-                      <a:picLocks noChangeAspect="1" noChangeArrowheads="1"/>
-                    </pic:cNvPicPr>
+                    <pic:cNvPr id="0" name="iStock_000007429272Small.jpg"/>
+                    <pic:cNvPicPr/>
                   </pic:nvPicPr>
                   <pic:blipFill>
-                    <a:blip r:embed="rId8"/>
-                    <a:srcRect/>
+                    <a:blip r:embed="rId8" cstate="print"/>
                     <a:stretch>
                       <a:fillRect/>
                     </a:stretch>
                   </pic:blipFill>
-                  <pic:spPr bwMode="auto">
+                  <pic:spPr>
                     <a:xfrm>
                       <a:off x="0" y="0"/>
-                      <a:ext cx="2544067" cy="1778439"/>
+                      <a:ext cx="2266950" cy="1587960"/>
                     </a:xfrm>
                     <a:prstGeom prst="roundRect">
                       <a:avLst/>
                     </a:prstGeom>
-                    <a:noFill/>
-                    <a:ln w="9525">
-                      <a:noFill/>
-                      <a:miter lim="800000"/>
-                      <a:headEnd/>
-                      <a:tailEnd/>
-                    </a:ln>
                   </pic:spPr>
                 </pic:pic>
               </a:graphicData>
@@ -9806,7 +9796,7 @@
               <w:rPr>
                 <w:noProof/>
               </w:rPr>
-              <w:t>Copyright and License Information</w:t>
+              <w:t>Introducing the Game</w:t>
             </w:r>
           </w:fldSimple>
         </w:p>
@@ -9832,7 +9822,7 @@
                 <w:noProof/>
                 <w:color w:val="FFFFFF" w:themeColor="background1"/>
               </w:rPr>
-              <w:t>12</w:t>
+              <w:t>2</w:t>
             </w:r>
           </w:fldSimple>
         </w:p>

</xml_diff>